<commit_message>
#12 Napló frissítése, #8 Exportálás
</commit_message>
<xml_diff>
--- a/templ_04_KZS.docx
+++ b/templ_04_KZS.docx
@@ -1071,10 +1071,7 @@
         <w:t>FertileTecton</w:t>
       </w:r>
       <w:r>
-        <w:t>)</w:t>
-      </w:r>
-      <w:r>
-        <w:t>, félig termékeny (</w:t>
+        <w:t>), félig termékeny (</w:t>
       </w:r>
       <w:r>
         <w:rPr>
@@ -1389,47 +1386,28 @@
           <w:i/>
           <w:iCs/>
         </w:rPr>
-        <w:t>SemiFertileTecton</w:t>
-      </w:r>
-      <w:r>
-        <w:rPr>
-          <w:i/>
-          <w:iCs/>
-        </w:rPr>
+        <w:t xml:space="preserve">SemiFertileTecton </w:t>
+      </w:r>
+    </w:p>
+    <w:p>
+      <w:pPr>
+        <w:spacing w:before="120" w:after="120" w:line="276" w:lineRule="auto"/>
+        <w:jc w:val="both"/>
+      </w:pPr>
+      <w:r>
+        <w:t>Félig terméketlen</w:t>
+      </w:r>
+      <w:r>
+        <w:t xml:space="preserve"> tekton, am</w:t>
+      </w:r>
+      <w:r>
+        <w:t>elyen</w:t>
+      </w:r>
+      <w:r>
         <w:t xml:space="preserve"> </w:t>
       </w:r>
-    </w:p>
-    <w:p>
-      <w:pPr>
-        <w:spacing w:before="120" w:after="120" w:line="276" w:lineRule="auto"/>
-        <w:jc w:val="both"/>
-      </w:pPr>
-      <w:r>
-        <w:t>Félig t</w:t>
-      </w:r>
-      <w:r>
-        <w:t>erméketlen</w:t>
-      </w:r>
-      <w:r>
-        <w:t xml:space="preserve"> tekton, am</w:t>
-      </w:r>
-      <w:r>
-        <w:t>elyen</w:t>
-      </w:r>
-      <w:r>
-        <w:t xml:space="preserve"> </w:t>
-      </w:r>
-      <w:r>
-        <w:t>gombafonál</w:t>
-      </w:r>
-      <w:r>
-        <w:t xml:space="preserve"> nőhet, de </w:t>
-      </w:r>
-      <w:r>
-        <w:t xml:space="preserve">gombatest </w:t>
-      </w:r>
-      <w:r>
-        <w:t>nem.</w:t>
+      <w:r>
+        <w:t>gombafonál nőhet, de gombatest nem.</w:t>
       </w:r>
     </w:p>
     <w:p>
@@ -2160,10 +2138,7 @@
         </w:rPr>
       </w:pPr>
       <w:r>
-        <w:rPr>
-          <w:noProof/>
-        </w:rPr>
-        <w:pict w14:anchorId="21A80A8A">
+        <w:pict w14:anchorId="335DE5B1">
           <v:shapetype id="_x0000_t75" coordsize="21600,21600" o:spt="75" o:preferrelative="t" path="m@4@5l@4@11@9@11@9@5xe" filled="f" stroked="f">
             <v:stroke joinstyle="miter"/>
             <v:formulas>
@@ -2183,20 +2158,11 @@
             <v:path o:extrusionok="f" gradientshapeok="t" o:connecttype="rect"/>
             <o:lock v:ext="edit" aspectratio="t"/>
           </v:shapetype>
-          <v:shape id="_x0000_s2060" type="#_x0000_t75" style="position:absolute;margin-left:50.4pt;margin-top:6.4pt;width:602.3pt;height:401.55pt;z-index:9;mso-position-horizontal-relative:text;mso-position-vertical-relative:text;mso-width-relative:page;mso-height-relative:page">
-            <v:imagedata r:id="rId13" o:title="Fungorium_ClassDiagram"/>
-            <w10:wrap type="square"/>
+          <v:shape id="_x0000_i1025" type="#_x0000_t75" style="width:706.75pt;height:392.85pt">
+            <v:imagedata r:id="rId13" o:title=""/>
           </v:shape>
         </w:pict>
       </w:r>
-    </w:p>
-    <w:p>
-      <w:pPr>
-        <w:pStyle w:val="magyarazat"/>
-        <w:rPr>
-          <w:color w:val="auto"/>
-        </w:rPr>
-      </w:pPr>
     </w:p>
     <w:p>
       <w:pPr>
@@ -15081,7 +15047,7 @@
     <w:p>
       <w:r>
         <w:pict w14:anchorId="00F22FCA">
-          <v:shape id="Kép 1" o:spid="_x0000_s2061" type="#_x0000_t75" style="position:absolute;margin-left:-1.35pt;margin-top:48.85pt;width:453.75pt;height:391.5pt;z-index:10;visibility:visible;mso-wrap-style:square;mso-wrap-distance-left:9pt;mso-wrap-distance-top:0;mso-wrap-distance-right:9pt;mso-wrap-distance-bottom:0;mso-position-horizontal-relative:text;mso-position-vertical-relative:text;mso-width-relative:page;mso-height-relative:page">
+          <v:shape id="Kép 1" o:spid="_x0000_s2061" type="#_x0000_t75" style="position:absolute;margin-left:-1.35pt;margin-top:48.85pt;width:453.75pt;height:391.5pt;z-index:9;visibility:visible;mso-wrap-style:square;mso-wrap-distance-left:9pt;mso-wrap-distance-top:0;mso-wrap-distance-right:9pt;mso-wrap-distance-bottom:0;mso-position-horizontal-relative:text;mso-position-vertical-relative:text;mso-width-relative:page;mso-height-relative:page">
             <v:imagedata r:id="rId24" o:title=""/>
             <w10:wrap type="square"/>
           </v:shape>
@@ -15202,7 +15168,7 @@
           <w:szCs w:val="24"/>
         </w:rPr>
         <w:pict w14:anchorId="2B865C1D">
-          <v:shape id="_x0000_s2062" type="#_x0000_t75" style="position:absolute;left:0;text-align:left;margin-left:-13.6pt;margin-top:37.2pt;width:453.75pt;height:374.15pt;z-index:11;visibility:visible;mso-wrap-style:square;mso-wrap-distance-left:9pt;mso-wrap-distance-top:0;mso-wrap-distance-right:9pt;mso-wrap-distance-bottom:0;mso-position-horizontal-relative:text;mso-position-vertical-relative:text;mso-width-relative:page;mso-height-relative:page">
+          <v:shape id="_x0000_s2062" type="#_x0000_t75" style="position:absolute;left:0;text-align:left;margin-left:-13.6pt;margin-top:37.2pt;width:453.75pt;height:374.15pt;z-index:10;visibility:visible;mso-wrap-style:square;mso-wrap-distance-left:9pt;mso-wrap-distance-top:0;mso-wrap-distance-right:9pt;mso-wrap-distance-bottom:0;mso-position-horizontal-relative:text;mso-position-vertical-relative:text;mso-width-relative:page;mso-height-relative:page">
             <v:imagedata r:id="rId25" o:title="" croptop="924f"/>
             <w10:wrap type="square"/>
           </v:shape>
@@ -15379,19 +15345,37 @@
           <w:tcPr>
             <w:tcW w:w="2143" w:type="dxa"/>
           </w:tcPr>
-          <w:p/>
+          <w:p>
+            <w:r>
+              <w:t>2025. 03. 0</w:t>
+            </w:r>
+            <w:r>
+              <w:t>5</w:t>
+            </w:r>
+            <w:r>
+              <w:t>. 14:00</w:t>
+            </w:r>
+          </w:p>
         </w:tc>
         <w:tc>
           <w:tcPr>
             <w:tcW w:w="1509" w:type="dxa"/>
           </w:tcPr>
-          <w:p/>
+          <w:p>
+            <w:r>
+              <w:t>2 óra</w:t>
+            </w:r>
+          </w:p>
         </w:tc>
         <w:tc>
           <w:tcPr>
             <w:tcW w:w="1418" w:type="dxa"/>
           </w:tcPr>
-          <w:p/>
+          <w:p>
+            <w:r>
+              <w:t>Kohár</w:t>
+            </w:r>
+          </w:p>
         </w:tc>
         <w:tc>
           <w:tcPr>
@@ -15399,7 +15383,322 @@
           </w:tcPr>
           <w:p>
             <w:r>
+              <w:t>Tevékenység</w:t>
+            </w:r>
+            <w:r>
+              <w:t>:</w:t>
+            </w:r>
+          </w:p>
+          <w:p>
+            <w:pPr>
+              <w:numPr>
+                <w:ilvl w:val="0"/>
+                <w:numId w:val="38"/>
+              </w:numPr>
+            </w:pPr>
+            <w:r>
+              <w:t>Osztálydiagramm átalakítása a konzultáción megbeszéltek szerint</w:t>
+            </w:r>
+            <w:r>
+              <w:t>.</w:t>
+            </w:r>
+            <w:r>
               <w:t xml:space="preserve"> </w:t>
+            </w:r>
+          </w:p>
+        </w:tc>
+      </w:tr>
+      <w:tr>
+        <w:trPr>
+          <w:trHeight w:val="98"/>
+        </w:trPr>
+        <w:tc>
+          <w:tcPr>
+            <w:tcW w:w="2143" w:type="dxa"/>
+          </w:tcPr>
+          <w:p>
+            <w:r>
+              <w:t xml:space="preserve">2025. 03. 06. </w:t>
+            </w:r>
+            <w:r>
+              <w:t>15:00</w:t>
+            </w:r>
+          </w:p>
+        </w:tc>
+        <w:tc>
+          <w:tcPr>
+            <w:tcW w:w="1509" w:type="dxa"/>
+          </w:tcPr>
+          <w:p>
+            <w:r>
+              <w:t>30 perc</w:t>
+            </w:r>
+          </w:p>
+        </w:tc>
+        <w:tc>
+          <w:tcPr>
+            <w:tcW w:w="1418" w:type="dxa"/>
+          </w:tcPr>
+          <w:p>
+            <w:r>
+              <w:t>Kohár</w:t>
+            </w:r>
+          </w:p>
+        </w:tc>
+        <w:tc>
+          <w:tcPr>
+            <w:tcW w:w="4218" w:type="dxa"/>
+          </w:tcPr>
+          <w:p>
+            <w:r>
+              <w:t>Tevékenység</w:t>
+            </w:r>
+            <w:r>
+              <w:t>:</w:t>
+            </w:r>
+          </w:p>
+          <w:p>
+            <w:pPr>
+              <w:numPr>
+                <w:ilvl w:val="0"/>
+                <w:numId w:val="39"/>
+              </w:numPr>
+            </w:pPr>
+            <w:r>
+              <w:t>Osztálydiagramm javítása a megbeszélés alapján.</w:t>
+            </w:r>
+          </w:p>
+        </w:tc>
+      </w:tr>
+      <w:tr>
+        <w:trPr>
+          <w:trHeight w:val="98"/>
+        </w:trPr>
+        <w:tc>
+          <w:tcPr>
+            <w:tcW w:w="2143" w:type="dxa"/>
+          </w:tcPr>
+          <w:p>
+            <w:r>
+              <w:t>2025. 03. 07.</w:t>
+            </w:r>
+            <w:r>
+              <w:t xml:space="preserve"> </w:t>
+            </w:r>
+            <w:r>
+              <w:t>1</w:t>
+            </w:r>
+            <w:r>
+              <w:t>2:00</w:t>
+            </w:r>
+          </w:p>
+        </w:tc>
+        <w:tc>
+          <w:tcPr>
+            <w:tcW w:w="1509" w:type="dxa"/>
+          </w:tcPr>
+          <w:p>
+            <w:r>
+              <w:t>15</w:t>
+            </w:r>
+            <w:r>
+              <w:t xml:space="preserve"> perc</w:t>
+            </w:r>
+          </w:p>
+        </w:tc>
+        <w:tc>
+          <w:tcPr>
+            <w:tcW w:w="1418" w:type="dxa"/>
+          </w:tcPr>
+          <w:p>
+            <w:r>
+              <w:t>Kohár</w:t>
+            </w:r>
+          </w:p>
+        </w:tc>
+        <w:tc>
+          <w:tcPr>
+            <w:tcW w:w="4218" w:type="dxa"/>
+          </w:tcPr>
+          <w:p>
+            <w:r>
+              <w:t>Tevékenység</w:t>
+            </w:r>
+            <w:r>
+              <w:t>:</w:t>
+            </w:r>
+          </w:p>
+          <w:p>
+            <w:pPr>
+              <w:numPr>
+                <w:ilvl w:val="0"/>
+                <w:numId w:val="40"/>
+              </w:numPr>
+            </w:pPr>
+            <w:r>
+              <w:t>Osztálydiagramm javítása a megbeszélés alapján.</w:t>
+            </w:r>
+          </w:p>
+        </w:tc>
+      </w:tr>
+      <w:tr>
+        <w:trPr>
+          <w:trHeight w:val="98"/>
+        </w:trPr>
+        <w:tc>
+          <w:tcPr>
+            <w:tcW w:w="2143" w:type="dxa"/>
+          </w:tcPr>
+          <w:p>
+            <w:r>
+              <w:t>2025. 03. 08.</w:t>
+            </w:r>
+            <w:r>
+              <w:t xml:space="preserve"> 1</w:t>
+            </w:r>
+            <w:r>
+              <w:t>4</w:t>
+            </w:r>
+            <w:r>
+              <w:t>:00</w:t>
+            </w:r>
+          </w:p>
+        </w:tc>
+        <w:tc>
+          <w:tcPr>
+            <w:tcW w:w="1509" w:type="dxa"/>
+          </w:tcPr>
+          <w:p>
+            <w:r>
+              <w:t>45</w:t>
+            </w:r>
+            <w:r>
+              <w:t xml:space="preserve"> </w:t>
+            </w:r>
+            <w:r>
+              <w:t>perc</w:t>
+            </w:r>
+          </w:p>
+        </w:tc>
+        <w:tc>
+          <w:tcPr>
+            <w:tcW w:w="1418" w:type="dxa"/>
+          </w:tcPr>
+          <w:p>
+            <w:r>
+              <w:t>Kohár</w:t>
+            </w:r>
+          </w:p>
+        </w:tc>
+        <w:tc>
+          <w:tcPr>
+            <w:tcW w:w="4218" w:type="dxa"/>
+          </w:tcPr>
+          <w:p>
+            <w:r>
+              <w:t>Tevé</w:t>
+            </w:r>
+            <w:r>
+              <w:t>ke</w:t>
+            </w:r>
+            <w:r>
+              <w:t>nység</w:t>
+            </w:r>
+            <w:r>
+              <w:t>:</w:t>
+            </w:r>
+          </w:p>
+          <w:p>
+            <w:pPr>
+              <w:numPr>
+                <w:ilvl w:val="0"/>
+                <w:numId w:val="41"/>
+              </w:numPr>
+            </w:pPr>
+            <w:r>
+              <w:t>Osztálydiagramm elrendezésének javítása.</w:t>
+            </w:r>
+          </w:p>
+        </w:tc>
+      </w:tr>
+      <w:tr>
+        <w:trPr>
+          <w:trHeight w:val="98"/>
+        </w:trPr>
+        <w:tc>
+          <w:tcPr>
+            <w:tcW w:w="2143" w:type="dxa"/>
+          </w:tcPr>
+          <w:p>
+            <w:r>
+              <w:t>2025. 03. 09.</w:t>
+            </w:r>
+            <w:r>
+              <w:t xml:space="preserve"> 13:40</w:t>
+            </w:r>
+          </w:p>
+        </w:tc>
+        <w:tc>
+          <w:tcPr>
+            <w:tcW w:w="1509" w:type="dxa"/>
+          </w:tcPr>
+          <w:p>
+            <w:r>
+              <w:t>1 óra</w:t>
+            </w:r>
+          </w:p>
+        </w:tc>
+        <w:tc>
+          <w:tcPr>
+            <w:tcW w:w="1418" w:type="dxa"/>
+          </w:tcPr>
+          <w:p>
+            <w:r>
+              <w:t>Kohár</w:t>
+            </w:r>
+          </w:p>
+        </w:tc>
+        <w:tc>
+          <w:tcPr>
+            <w:tcW w:w="4218" w:type="dxa"/>
+          </w:tcPr>
+          <w:p>
+            <w:r>
+              <w:t>Tevékenység</w:t>
+            </w:r>
+            <w:r>
+              <w:t>:</w:t>
+            </w:r>
+          </w:p>
+          <w:p>
+            <w:pPr>
+              <w:numPr>
+                <w:ilvl w:val="0"/>
+                <w:numId w:val="42"/>
+              </w:numPr>
+            </w:pPr>
+            <w:r>
+              <w:t>Osztálydiagramm</w:t>
+            </w:r>
+            <w:r>
+              <w:t xml:space="preserve"> végső</w:t>
+            </w:r>
+            <w:r>
+              <w:t xml:space="preserve"> javítása, exportálása </w:t>
+            </w:r>
+          </w:p>
+          <w:p>
+            <w:pPr>
+              <w:numPr>
+                <w:ilvl w:val="0"/>
+                <w:numId w:val="42"/>
+              </w:numPr>
+            </w:pPr>
+            <w:r>
+              <w:t>O</w:t>
+            </w:r>
+            <w:r>
+              <w:t>sztálykatalógus átnézése.</w:t>
             </w:r>
           </w:p>
         </w:tc>
@@ -16567,6 +16866,119 @@
     </w:lvl>
   </w:abstractNum>
   <w:abstractNum w:abstractNumId="8" w15:restartNumberingAfterBreak="0">
+    <w:nsid w:val="1F8F6433"/>
+    <w:multiLevelType w:val="hybridMultilevel"/>
+    <w:tmpl w:val="6768A07A"/>
+    <w:lvl w:ilvl="0" w:tplc="8B9E9E7E">
+      <w:start w:val="1"/>
+      <w:numFmt w:val="bullet"/>
+      <w:lvlText w:val="-"/>
+      <w:lvlJc w:val="left"/>
+      <w:pPr>
+        <w:ind w:left="720" w:hanging="360"/>
+      </w:pPr>
+      <w:rPr>
+        <w:rFonts w:ascii="Times New Roman" w:eastAsia="Times New Roman" w:hAnsi="Times New Roman" w:cs="Times New Roman" w:hint="default"/>
+      </w:rPr>
+    </w:lvl>
+    <w:lvl w:ilvl="1" w:tplc="040E0003" w:tentative="1">
+      <w:start w:val="1"/>
+      <w:numFmt w:val="bullet"/>
+      <w:lvlText w:val="o"/>
+      <w:lvlJc w:val="left"/>
+      <w:pPr>
+        <w:ind w:left="1440" w:hanging="360"/>
+      </w:pPr>
+      <w:rPr>
+        <w:rFonts w:ascii="Courier New" w:hAnsi="Courier New" w:cs="Courier New" w:hint="default"/>
+      </w:rPr>
+    </w:lvl>
+    <w:lvl w:ilvl="2" w:tplc="040E0005" w:tentative="1">
+      <w:start w:val="1"/>
+      <w:numFmt w:val="bullet"/>
+      <w:lvlText w:val=""/>
+      <w:lvlJc w:val="left"/>
+      <w:pPr>
+        <w:ind w:left="2160" w:hanging="360"/>
+      </w:pPr>
+      <w:rPr>
+        <w:rFonts w:ascii="Wingdings" w:hAnsi="Wingdings" w:hint="default"/>
+      </w:rPr>
+    </w:lvl>
+    <w:lvl w:ilvl="3" w:tplc="040E0001" w:tentative="1">
+      <w:start w:val="1"/>
+      <w:numFmt w:val="bullet"/>
+      <w:lvlText w:val=""/>
+      <w:lvlJc w:val="left"/>
+      <w:pPr>
+        <w:ind w:left="2880" w:hanging="360"/>
+      </w:pPr>
+      <w:rPr>
+        <w:rFonts w:ascii="Symbol" w:hAnsi="Symbol" w:hint="default"/>
+      </w:rPr>
+    </w:lvl>
+    <w:lvl w:ilvl="4" w:tplc="040E0003" w:tentative="1">
+      <w:start w:val="1"/>
+      <w:numFmt w:val="bullet"/>
+      <w:lvlText w:val="o"/>
+      <w:lvlJc w:val="left"/>
+      <w:pPr>
+        <w:ind w:left="3600" w:hanging="360"/>
+      </w:pPr>
+      <w:rPr>
+        <w:rFonts w:ascii="Courier New" w:hAnsi="Courier New" w:cs="Courier New" w:hint="default"/>
+      </w:rPr>
+    </w:lvl>
+    <w:lvl w:ilvl="5" w:tplc="040E0005" w:tentative="1">
+      <w:start w:val="1"/>
+      <w:numFmt w:val="bullet"/>
+      <w:lvlText w:val=""/>
+      <w:lvlJc w:val="left"/>
+      <w:pPr>
+        <w:ind w:left="4320" w:hanging="360"/>
+      </w:pPr>
+      <w:rPr>
+        <w:rFonts w:ascii="Wingdings" w:hAnsi="Wingdings" w:hint="default"/>
+      </w:rPr>
+    </w:lvl>
+    <w:lvl w:ilvl="6" w:tplc="040E0001" w:tentative="1">
+      <w:start w:val="1"/>
+      <w:numFmt w:val="bullet"/>
+      <w:lvlText w:val=""/>
+      <w:lvlJc w:val="left"/>
+      <w:pPr>
+        <w:ind w:left="5040" w:hanging="360"/>
+      </w:pPr>
+      <w:rPr>
+        <w:rFonts w:ascii="Symbol" w:hAnsi="Symbol" w:hint="default"/>
+      </w:rPr>
+    </w:lvl>
+    <w:lvl w:ilvl="7" w:tplc="040E0003" w:tentative="1">
+      <w:start w:val="1"/>
+      <w:numFmt w:val="bullet"/>
+      <w:lvlText w:val="o"/>
+      <w:lvlJc w:val="left"/>
+      <w:pPr>
+        <w:ind w:left="5760" w:hanging="360"/>
+      </w:pPr>
+      <w:rPr>
+        <w:rFonts w:ascii="Courier New" w:hAnsi="Courier New" w:cs="Courier New" w:hint="default"/>
+      </w:rPr>
+    </w:lvl>
+    <w:lvl w:ilvl="8" w:tplc="040E0005" w:tentative="1">
+      <w:start w:val="1"/>
+      <w:numFmt w:val="bullet"/>
+      <w:lvlText w:val=""/>
+      <w:lvlJc w:val="left"/>
+      <w:pPr>
+        <w:ind w:left="6480" w:hanging="360"/>
+      </w:pPr>
+      <w:rPr>
+        <w:rFonts w:ascii="Wingdings" w:hAnsi="Wingdings" w:hint="default"/>
+      </w:rPr>
+    </w:lvl>
+  </w:abstractNum>
+  <w:abstractNum w:abstractNumId="9" w15:restartNumberingAfterBreak="0">
     <w:nsid w:val="21672766"/>
     <w:multiLevelType w:val="multilevel"/>
     <w:tmpl w:val="652EFA44"/>
@@ -16715,7 +17127,7 @@
       </w:rPr>
     </w:lvl>
   </w:abstractNum>
-  <w:abstractNum w:abstractNumId="9" w15:restartNumberingAfterBreak="0">
+  <w:abstractNum w:abstractNumId="10" w15:restartNumberingAfterBreak="0">
     <w:nsid w:val="22846A20"/>
     <w:multiLevelType w:val="hybridMultilevel"/>
     <w:tmpl w:val="3D38080C"/>
@@ -16804,7 +17216,7 @@
       </w:pPr>
     </w:lvl>
   </w:abstractNum>
-  <w:abstractNum w:abstractNumId="10" w15:restartNumberingAfterBreak="0">
+  <w:abstractNum w:abstractNumId="11" w15:restartNumberingAfterBreak="0">
     <w:nsid w:val="2F5218D3"/>
     <w:multiLevelType w:val="hybridMultilevel"/>
     <w:tmpl w:val="F3525C82"/>
@@ -16945,7 +17357,7 @@
       </w:rPr>
     </w:lvl>
   </w:abstractNum>
-  <w:abstractNum w:abstractNumId="11" w15:restartNumberingAfterBreak="0">
+  <w:abstractNum w:abstractNumId="12" w15:restartNumberingAfterBreak="0">
     <w:nsid w:val="4EC6550A"/>
     <w:multiLevelType w:val="hybridMultilevel"/>
     <w:tmpl w:val="F1F029C0"/>
@@ -17058,7 +17470,7 @@
       </w:rPr>
     </w:lvl>
   </w:abstractNum>
-  <w:abstractNum w:abstractNumId="12" w15:restartNumberingAfterBreak="0">
+  <w:abstractNum w:abstractNumId="13" w15:restartNumberingAfterBreak="0">
     <w:nsid w:val="52B705F9"/>
     <w:multiLevelType w:val="hybridMultilevel"/>
     <w:tmpl w:val="E19CDC1C"/>
@@ -17147,7 +17559,120 @@
       </w:pPr>
     </w:lvl>
   </w:abstractNum>
-  <w:abstractNum w:abstractNumId="13" w15:restartNumberingAfterBreak="0">
+  <w:abstractNum w:abstractNumId="14" w15:restartNumberingAfterBreak="0">
+    <w:nsid w:val="5414462D"/>
+    <w:multiLevelType w:val="hybridMultilevel"/>
+    <w:tmpl w:val="BFE44684"/>
+    <w:lvl w:ilvl="0" w:tplc="8B9E9E7E">
+      <w:start w:val="1"/>
+      <w:numFmt w:val="bullet"/>
+      <w:lvlText w:val="-"/>
+      <w:lvlJc w:val="left"/>
+      <w:pPr>
+        <w:ind w:left="720" w:hanging="360"/>
+      </w:pPr>
+      <w:rPr>
+        <w:rFonts w:ascii="Times New Roman" w:eastAsia="Times New Roman" w:hAnsi="Times New Roman" w:cs="Times New Roman" w:hint="default"/>
+      </w:rPr>
+    </w:lvl>
+    <w:lvl w:ilvl="1" w:tplc="040E0003" w:tentative="1">
+      <w:start w:val="1"/>
+      <w:numFmt w:val="bullet"/>
+      <w:lvlText w:val="o"/>
+      <w:lvlJc w:val="left"/>
+      <w:pPr>
+        <w:ind w:left="1440" w:hanging="360"/>
+      </w:pPr>
+      <w:rPr>
+        <w:rFonts w:ascii="Courier New" w:hAnsi="Courier New" w:cs="Courier New" w:hint="default"/>
+      </w:rPr>
+    </w:lvl>
+    <w:lvl w:ilvl="2" w:tplc="040E0005" w:tentative="1">
+      <w:start w:val="1"/>
+      <w:numFmt w:val="bullet"/>
+      <w:lvlText w:val=""/>
+      <w:lvlJc w:val="left"/>
+      <w:pPr>
+        <w:ind w:left="2160" w:hanging="360"/>
+      </w:pPr>
+      <w:rPr>
+        <w:rFonts w:ascii="Wingdings" w:hAnsi="Wingdings" w:hint="default"/>
+      </w:rPr>
+    </w:lvl>
+    <w:lvl w:ilvl="3" w:tplc="040E0001" w:tentative="1">
+      <w:start w:val="1"/>
+      <w:numFmt w:val="bullet"/>
+      <w:lvlText w:val=""/>
+      <w:lvlJc w:val="left"/>
+      <w:pPr>
+        <w:ind w:left="2880" w:hanging="360"/>
+      </w:pPr>
+      <w:rPr>
+        <w:rFonts w:ascii="Symbol" w:hAnsi="Symbol" w:hint="default"/>
+      </w:rPr>
+    </w:lvl>
+    <w:lvl w:ilvl="4" w:tplc="040E0003" w:tentative="1">
+      <w:start w:val="1"/>
+      <w:numFmt w:val="bullet"/>
+      <w:lvlText w:val="o"/>
+      <w:lvlJc w:val="left"/>
+      <w:pPr>
+        <w:ind w:left="3600" w:hanging="360"/>
+      </w:pPr>
+      <w:rPr>
+        <w:rFonts w:ascii="Courier New" w:hAnsi="Courier New" w:cs="Courier New" w:hint="default"/>
+      </w:rPr>
+    </w:lvl>
+    <w:lvl w:ilvl="5" w:tplc="040E0005" w:tentative="1">
+      <w:start w:val="1"/>
+      <w:numFmt w:val="bullet"/>
+      <w:lvlText w:val=""/>
+      <w:lvlJc w:val="left"/>
+      <w:pPr>
+        <w:ind w:left="4320" w:hanging="360"/>
+      </w:pPr>
+      <w:rPr>
+        <w:rFonts w:ascii="Wingdings" w:hAnsi="Wingdings" w:hint="default"/>
+      </w:rPr>
+    </w:lvl>
+    <w:lvl w:ilvl="6" w:tplc="040E0001" w:tentative="1">
+      <w:start w:val="1"/>
+      <w:numFmt w:val="bullet"/>
+      <w:lvlText w:val=""/>
+      <w:lvlJc w:val="left"/>
+      <w:pPr>
+        <w:ind w:left="5040" w:hanging="360"/>
+      </w:pPr>
+      <w:rPr>
+        <w:rFonts w:ascii="Symbol" w:hAnsi="Symbol" w:hint="default"/>
+      </w:rPr>
+    </w:lvl>
+    <w:lvl w:ilvl="7" w:tplc="040E0003" w:tentative="1">
+      <w:start w:val="1"/>
+      <w:numFmt w:val="bullet"/>
+      <w:lvlText w:val="o"/>
+      <w:lvlJc w:val="left"/>
+      <w:pPr>
+        <w:ind w:left="5760" w:hanging="360"/>
+      </w:pPr>
+      <w:rPr>
+        <w:rFonts w:ascii="Courier New" w:hAnsi="Courier New" w:cs="Courier New" w:hint="default"/>
+      </w:rPr>
+    </w:lvl>
+    <w:lvl w:ilvl="8" w:tplc="040E0005" w:tentative="1">
+      <w:start w:val="1"/>
+      <w:numFmt w:val="bullet"/>
+      <w:lvlText w:val=""/>
+      <w:lvlJc w:val="left"/>
+      <w:pPr>
+        <w:ind w:left="6480" w:hanging="360"/>
+      </w:pPr>
+      <w:rPr>
+        <w:rFonts w:ascii="Wingdings" w:hAnsi="Wingdings" w:hint="default"/>
+      </w:rPr>
+    </w:lvl>
+  </w:abstractNum>
+  <w:abstractNum w:abstractNumId="15" w15:restartNumberingAfterBreak="0">
     <w:nsid w:val="5C557389"/>
     <w:multiLevelType w:val="hybridMultilevel"/>
     <w:tmpl w:val="26888598"/>
@@ -17260,7 +17785,233 @@
       </w:rPr>
     </w:lvl>
   </w:abstractNum>
-  <w:abstractNum w:abstractNumId="14" w15:restartNumberingAfterBreak="0">
+  <w:abstractNum w:abstractNumId="16" w15:restartNumberingAfterBreak="0">
+    <w:nsid w:val="5CCC54D6"/>
+    <w:multiLevelType w:val="hybridMultilevel"/>
+    <w:tmpl w:val="BB181968"/>
+    <w:lvl w:ilvl="0" w:tplc="8B9E9E7E">
+      <w:start w:val="1"/>
+      <w:numFmt w:val="bullet"/>
+      <w:lvlText w:val="-"/>
+      <w:lvlJc w:val="left"/>
+      <w:pPr>
+        <w:ind w:left="720" w:hanging="360"/>
+      </w:pPr>
+      <w:rPr>
+        <w:rFonts w:ascii="Times New Roman" w:eastAsia="Times New Roman" w:hAnsi="Times New Roman" w:cs="Times New Roman" w:hint="default"/>
+      </w:rPr>
+    </w:lvl>
+    <w:lvl w:ilvl="1" w:tplc="040E0003" w:tentative="1">
+      <w:start w:val="1"/>
+      <w:numFmt w:val="bullet"/>
+      <w:lvlText w:val="o"/>
+      <w:lvlJc w:val="left"/>
+      <w:pPr>
+        <w:ind w:left="1440" w:hanging="360"/>
+      </w:pPr>
+      <w:rPr>
+        <w:rFonts w:ascii="Courier New" w:hAnsi="Courier New" w:cs="Courier New" w:hint="default"/>
+      </w:rPr>
+    </w:lvl>
+    <w:lvl w:ilvl="2" w:tplc="040E0005" w:tentative="1">
+      <w:start w:val="1"/>
+      <w:numFmt w:val="bullet"/>
+      <w:lvlText w:val=""/>
+      <w:lvlJc w:val="left"/>
+      <w:pPr>
+        <w:ind w:left="2160" w:hanging="360"/>
+      </w:pPr>
+      <w:rPr>
+        <w:rFonts w:ascii="Wingdings" w:hAnsi="Wingdings" w:hint="default"/>
+      </w:rPr>
+    </w:lvl>
+    <w:lvl w:ilvl="3" w:tplc="040E0001" w:tentative="1">
+      <w:start w:val="1"/>
+      <w:numFmt w:val="bullet"/>
+      <w:lvlText w:val=""/>
+      <w:lvlJc w:val="left"/>
+      <w:pPr>
+        <w:ind w:left="2880" w:hanging="360"/>
+      </w:pPr>
+      <w:rPr>
+        <w:rFonts w:ascii="Symbol" w:hAnsi="Symbol" w:hint="default"/>
+      </w:rPr>
+    </w:lvl>
+    <w:lvl w:ilvl="4" w:tplc="040E0003" w:tentative="1">
+      <w:start w:val="1"/>
+      <w:numFmt w:val="bullet"/>
+      <w:lvlText w:val="o"/>
+      <w:lvlJc w:val="left"/>
+      <w:pPr>
+        <w:ind w:left="3600" w:hanging="360"/>
+      </w:pPr>
+      <w:rPr>
+        <w:rFonts w:ascii="Courier New" w:hAnsi="Courier New" w:cs="Courier New" w:hint="default"/>
+      </w:rPr>
+    </w:lvl>
+    <w:lvl w:ilvl="5" w:tplc="040E0005" w:tentative="1">
+      <w:start w:val="1"/>
+      <w:numFmt w:val="bullet"/>
+      <w:lvlText w:val=""/>
+      <w:lvlJc w:val="left"/>
+      <w:pPr>
+        <w:ind w:left="4320" w:hanging="360"/>
+      </w:pPr>
+      <w:rPr>
+        <w:rFonts w:ascii="Wingdings" w:hAnsi="Wingdings" w:hint="default"/>
+      </w:rPr>
+    </w:lvl>
+    <w:lvl w:ilvl="6" w:tplc="040E0001" w:tentative="1">
+      <w:start w:val="1"/>
+      <w:numFmt w:val="bullet"/>
+      <w:lvlText w:val=""/>
+      <w:lvlJc w:val="left"/>
+      <w:pPr>
+        <w:ind w:left="5040" w:hanging="360"/>
+      </w:pPr>
+      <w:rPr>
+        <w:rFonts w:ascii="Symbol" w:hAnsi="Symbol" w:hint="default"/>
+      </w:rPr>
+    </w:lvl>
+    <w:lvl w:ilvl="7" w:tplc="040E0003" w:tentative="1">
+      <w:start w:val="1"/>
+      <w:numFmt w:val="bullet"/>
+      <w:lvlText w:val="o"/>
+      <w:lvlJc w:val="left"/>
+      <w:pPr>
+        <w:ind w:left="5760" w:hanging="360"/>
+      </w:pPr>
+      <w:rPr>
+        <w:rFonts w:ascii="Courier New" w:hAnsi="Courier New" w:cs="Courier New" w:hint="default"/>
+      </w:rPr>
+    </w:lvl>
+    <w:lvl w:ilvl="8" w:tplc="040E0005" w:tentative="1">
+      <w:start w:val="1"/>
+      <w:numFmt w:val="bullet"/>
+      <w:lvlText w:val=""/>
+      <w:lvlJc w:val="left"/>
+      <w:pPr>
+        <w:ind w:left="6480" w:hanging="360"/>
+      </w:pPr>
+      <w:rPr>
+        <w:rFonts w:ascii="Wingdings" w:hAnsi="Wingdings" w:hint="default"/>
+      </w:rPr>
+    </w:lvl>
+  </w:abstractNum>
+  <w:abstractNum w:abstractNumId="17" w15:restartNumberingAfterBreak="0">
+    <w:nsid w:val="707E6A1E"/>
+    <w:multiLevelType w:val="hybridMultilevel"/>
+    <w:tmpl w:val="AF4813BA"/>
+    <w:lvl w:ilvl="0" w:tplc="8B9E9E7E">
+      <w:start w:val="1"/>
+      <w:numFmt w:val="bullet"/>
+      <w:lvlText w:val="-"/>
+      <w:lvlJc w:val="left"/>
+      <w:pPr>
+        <w:ind w:left="720" w:hanging="360"/>
+      </w:pPr>
+      <w:rPr>
+        <w:rFonts w:ascii="Times New Roman" w:eastAsia="Times New Roman" w:hAnsi="Times New Roman" w:cs="Times New Roman" w:hint="default"/>
+      </w:rPr>
+    </w:lvl>
+    <w:lvl w:ilvl="1" w:tplc="040E0003" w:tentative="1">
+      <w:start w:val="1"/>
+      <w:numFmt w:val="bullet"/>
+      <w:lvlText w:val="o"/>
+      <w:lvlJc w:val="left"/>
+      <w:pPr>
+        <w:ind w:left="1440" w:hanging="360"/>
+      </w:pPr>
+      <w:rPr>
+        <w:rFonts w:ascii="Courier New" w:hAnsi="Courier New" w:cs="Courier New" w:hint="default"/>
+      </w:rPr>
+    </w:lvl>
+    <w:lvl w:ilvl="2" w:tplc="040E0005" w:tentative="1">
+      <w:start w:val="1"/>
+      <w:numFmt w:val="bullet"/>
+      <w:lvlText w:val=""/>
+      <w:lvlJc w:val="left"/>
+      <w:pPr>
+        <w:ind w:left="2160" w:hanging="360"/>
+      </w:pPr>
+      <w:rPr>
+        <w:rFonts w:ascii="Wingdings" w:hAnsi="Wingdings" w:hint="default"/>
+      </w:rPr>
+    </w:lvl>
+    <w:lvl w:ilvl="3" w:tplc="040E0001" w:tentative="1">
+      <w:start w:val="1"/>
+      <w:numFmt w:val="bullet"/>
+      <w:lvlText w:val=""/>
+      <w:lvlJc w:val="left"/>
+      <w:pPr>
+        <w:ind w:left="2880" w:hanging="360"/>
+      </w:pPr>
+      <w:rPr>
+        <w:rFonts w:ascii="Symbol" w:hAnsi="Symbol" w:hint="default"/>
+      </w:rPr>
+    </w:lvl>
+    <w:lvl w:ilvl="4" w:tplc="040E0003" w:tentative="1">
+      <w:start w:val="1"/>
+      <w:numFmt w:val="bullet"/>
+      <w:lvlText w:val="o"/>
+      <w:lvlJc w:val="left"/>
+      <w:pPr>
+        <w:ind w:left="3600" w:hanging="360"/>
+      </w:pPr>
+      <w:rPr>
+        <w:rFonts w:ascii="Courier New" w:hAnsi="Courier New" w:cs="Courier New" w:hint="default"/>
+      </w:rPr>
+    </w:lvl>
+    <w:lvl w:ilvl="5" w:tplc="040E0005" w:tentative="1">
+      <w:start w:val="1"/>
+      <w:numFmt w:val="bullet"/>
+      <w:lvlText w:val=""/>
+      <w:lvlJc w:val="left"/>
+      <w:pPr>
+        <w:ind w:left="4320" w:hanging="360"/>
+      </w:pPr>
+      <w:rPr>
+        <w:rFonts w:ascii="Wingdings" w:hAnsi="Wingdings" w:hint="default"/>
+      </w:rPr>
+    </w:lvl>
+    <w:lvl w:ilvl="6" w:tplc="040E0001" w:tentative="1">
+      <w:start w:val="1"/>
+      <w:numFmt w:val="bullet"/>
+      <w:lvlText w:val=""/>
+      <w:lvlJc w:val="left"/>
+      <w:pPr>
+        <w:ind w:left="5040" w:hanging="360"/>
+      </w:pPr>
+      <w:rPr>
+        <w:rFonts w:ascii="Symbol" w:hAnsi="Symbol" w:hint="default"/>
+      </w:rPr>
+    </w:lvl>
+    <w:lvl w:ilvl="7" w:tplc="040E0003" w:tentative="1">
+      <w:start w:val="1"/>
+      <w:numFmt w:val="bullet"/>
+      <w:lvlText w:val="o"/>
+      <w:lvlJc w:val="left"/>
+      <w:pPr>
+        <w:ind w:left="5760" w:hanging="360"/>
+      </w:pPr>
+      <w:rPr>
+        <w:rFonts w:ascii="Courier New" w:hAnsi="Courier New" w:cs="Courier New" w:hint="default"/>
+      </w:rPr>
+    </w:lvl>
+    <w:lvl w:ilvl="8" w:tplc="040E0005" w:tentative="1">
+      <w:start w:val="1"/>
+      <w:numFmt w:val="bullet"/>
+      <w:lvlText w:val=""/>
+      <w:lvlJc w:val="left"/>
+      <w:pPr>
+        <w:ind w:left="6480" w:hanging="360"/>
+      </w:pPr>
+      <w:rPr>
+        <w:rFonts w:ascii="Wingdings" w:hAnsi="Wingdings" w:hint="default"/>
+      </w:rPr>
+    </w:lvl>
+  </w:abstractNum>
+  <w:abstractNum w:abstractNumId="18" w15:restartNumberingAfterBreak="0">
     <w:nsid w:val="7277011E"/>
     <w:multiLevelType w:val="hybridMultilevel"/>
     <w:tmpl w:val="1F80E338"/>
@@ -17347,7 +18098,7 @@
       </w:pPr>
     </w:lvl>
   </w:abstractNum>
-  <w:abstractNum w:abstractNumId="15" w15:restartNumberingAfterBreak="0">
+  <w:abstractNum w:abstractNumId="19" w15:restartNumberingAfterBreak="0">
     <w:nsid w:val="74744E8A"/>
     <w:multiLevelType w:val="multilevel"/>
     <w:tmpl w:val="DF041E76"/>
@@ -17487,7 +18238,7 @@
       </w:rPr>
     </w:lvl>
   </w:abstractNum>
-  <w:abstractNum w:abstractNumId="16" w15:restartNumberingAfterBreak="0">
+  <w:abstractNum w:abstractNumId="20" w15:restartNumberingAfterBreak="0">
     <w:nsid w:val="775A042E"/>
     <w:multiLevelType w:val="multilevel"/>
     <w:tmpl w:val="EBA2671C"/>
@@ -17631,7 +18382,7 @@
       </w:rPr>
     </w:lvl>
   </w:abstractNum>
-  <w:abstractNum w:abstractNumId="17" w15:restartNumberingAfterBreak="0">
+  <w:abstractNum w:abstractNumId="21" w15:restartNumberingAfterBreak="0">
     <w:nsid w:val="7C0E6DEC"/>
     <w:multiLevelType w:val="multilevel"/>
     <w:tmpl w:val="217CEF54"/>
@@ -17775,107 +18526,220 @@
       </w:rPr>
     </w:lvl>
   </w:abstractNum>
+  <w:abstractNum w:abstractNumId="22" w15:restartNumberingAfterBreak="0">
+    <w:nsid w:val="7DC95A08"/>
+    <w:multiLevelType w:val="hybridMultilevel"/>
+    <w:tmpl w:val="3CA624F4"/>
+    <w:lvl w:ilvl="0" w:tplc="8B9E9E7E">
+      <w:start w:val="1"/>
+      <w:numFmt w:val="bullet"/>
+      <w:lvlText w:val="-"/>
+      <w:lvlJc w:val="left"/>
+      <w:pPr>
+        <w:ind w:left="720" w:hanging="360"/>
+      </w:pPr>
+      <w:rPr>
+        <w:rFonts w:ascii="Times New Roman" w:eastAsia="Times New Roman" w:hAnsi="Times New Roman" w:cs="Times New Roman" w:hint="default"/>
+      </w:rPr>
+    </w:lvl>
+    <w:lvl w:ilvl="1" w:tplc="040E0003" w:tentative="1">
+      <w:start w:val="1"/>
+      <w:numFmt w:val="bullet"/>
+      <w:lvlText w:val="o"/>
+      <w:lvlJc w:val="left"/>
+      <w:pPr>
+        <w:ind w:left="1440" w:hanging="360"/>
+      </w:pPr>
+      <w:rPr>
+        <w:rFonts w:ascii="Courier New" w:hAnsi="Courier New" w:cs="Courier New" w:hint="default"/>
+      </w:rPr>
+    </w:lvl>
+    <w:lvl w:ilvl="2" w:tplc="040E0005" w:tentative="1">
+      <w:start w:val="1"/>
+      <w:numFmt w:val="bullet"/>
+      <w:lvlText w:val=""/>
+      <w:lvlJc w:val="left"/>
+      <w:pPr>
+        <w:ind w:left="2160" w:hanging="360"/>
+      </w:pPr>
+      <w:rPr>
+        <w:rFonts w:ascii="Wingdings" w:hAnsi="Wingdings" w:hint="default"/>
+      </w:rPr>
+    </w:lvl>
+    <w:lvl w:ilvl="3" w:tplc="040E0001" w:tentative="1">
+      <w:start w:val="1"/>
+      <w:numFmt w:val="bullet"/>
+      <w:lvlText w:val=""/>
+      <w:lvlJc w:val="left"/>
+      <w:pPr>
+        <w:ind w:left="2880" w:hanging="360"/>
+      </w:pPr>
+      <w:rPr>
+        <w:rFonts w:ascii="Symbol" w:hAnsi="Symbol" w:hint="default"/>
+      </w:rPr>
+    </w:lvl>
+    <w:lvl w:ilvl="4" w:tplc="040E0003" w:tentative="1">
+      <w:start w:val="1"/>
+      <w:numFmt w:val="bullet"/>
+      <w:lvlText w:val="o"/>
+      <w:lvlJc w:val="left"/>
+      <w:pPr>
+        <w:ind w:left="3600" w:hanging="360"/>
+      </w:pPr>
+      <w:rPr>
+        <w:rFonts w:ascii="Courier New" w:hAnsi="Courier New" w:cs="Courier New" w:hint="default"/>
+      </w:rPr>
+    </w:lvl>
+    <w:lvl w:ilvl="5" w:tplc="040E0005" w:tentative="1">
+      <w:start w:val="1"/>
+      <w:numFmt w:val="bullet"/>
+      <w:lvlText w:val=""/>
+      <w:lvlJc w:val="left"/>
+      <w:pPr>
+        <w:ind w:left="4320" w:hanging="360"/>
+      </w:pPr>
+      <w:rPr>
+        <w:rFonts w:ascii="Wingdings" w:hAnsi="Wingdings" w:hint="default"/>
+      </w:rPr>
+    </w:lvl>
+    <w:lvl w:ilvl="6" w:tplc="040E0001" w:tentative="1">
+      <w:start w:val="1"/>
+      <w:numFmt w:val="bullet"/>
+      <w:lvlText w:val=""/>
+      <w:lvlJc w:val="left"/>
+      <w:pPr>
+        <w:ind w:left="5040" w:hanging="360"/>
+      </w:pPr>
+      <w:rPr>
+        <w:rFonts w:ascii="Symbol" w:hAnsi="Symbol" w:hint="default"/>
+      </w:rPr>
+    </w:lvl>
+    <w:lvl w:ilvl="7" w:tplc="040E0003" w:tentative="1">
+      <w:start w:val="1"/>
+      <w:numFmt w:val="bullet"/>
+      <w:lvlText w:val="o"/>
+      <w:lvlJc w:val="left"/>
+      <w:pPr>
+        <w:ind w:left="5760" w:hanging="360"/>
+      </w:pPr>
+      <w:rPr>
+        <w:rFonts w:ascii="Courier New" w:hAnsi="Courier New" w:cs="Courier New" w:hint="default"/>
+      </w:rPr>
+    </w:lvl>
+    <w:lvl w:ilvl="8" w:tplc="040E0005" w:tentative="1">
+      <w:start w:val="1"/>
+      <w:numFmt w:val="bullet"/>
+      <w:lvlText w:val=""/>
+      <w:lvlJc w:val="left"/>
+      <w:pPr>
+        <w:ind w:left="6480" w:hanging="360"/>
+      </w:pPr>
+      <w:rPr>
+        <w:rFonts w:ascii="Wingdings" w:hAnsi="Wingdings" w:hint="default"/>
+      </w:rPr>
+    </w:lvl>
+  </w:abstractNum>
   <w:num w:numId="1" w16cid:durableId="979653504">
     <w:abstractNumId w:val="4"/>
   </w:num>
   <w:num w:numId="2" w16cid:durableId="496770747">
-    <w:abstractNumId w:val="16"/>
+    <w:abstractNumId w:val="20"/>
   </w:num>
   <w:num w:numId="3" w16cid:durableId="896939243">
     <w:abstractNumId w:val="2"/>
   </w:num>
   <w:num w:numId="4" w16cid:durableId="1367296373">
-    <w:abstractNumId w:val="10"/>
+    <w:abstractNumId w:val="11"/>
   </w:num>
   <w:num w:numId="5" w16cid:durableId="1187255745">
-    <w:abstractNumId w:val="16"/>
+    <w:abstractNumId w:val="20"/>
   </w:num>
   <w:num w:numId="6" w16cid:durableId="1377194241">
-    <w:abstractNumId w:val="16"/>
+    <w:abstractNumId w:val="20"/>
   </w:num>
   <w:num w:numId="7" w16cid:durableId="1369527803">
-    <w:abstractNumId w:val="16"/>
+    <w:abstractNumId w:val="20"/>
   </w:num>
   <w:num w:numId="8" w16cid:durableId="1450127202">
-    <w:abstractNumId w:val="16"/>
+    <w:abstractNumId w:val="20"/>
   </w:num>
   <w:num w:numId="9" w16cid:durableId="2040543310">
-    <w:abstractNumId w:val="16"/>
+    <w:abstractNumId w:val="20"/>
   </w:num>
   <w:num w:numId="10" w16cid:durableId="1275790235">
-    <w:abstractNumId w:val="16"/>
+    <w:abstractNumId w:val="20"/>
   </w:num>
   <w:num w:numId="11" w16cid:durableId="133065541">
-    <w:abstractNumId w:val="16"/>
+    <w:abstractNumId w:val="20"/>
   </w:num>
   <w:num w:numId="12" w16cid:durableId="2058502646">
-    <w:abstractNumId w:val="16"/>
+    <w:abstractNumId w:val="20"/>
   </w:num>
   <w:num w:numId="13" w16cid:durableId="879442265">
-    <w:abstractNumId w:val="16"/>
+    <w:abstractNumId w:val="20"/>
   </w:num>
   <w:num w:numId="14" w16cid:durableId="1538620527">
-    <w:abstractNumId w:val="15"/>
+    <w:abstractNumId w:val="19"/>
   </w:num>
   <w:num w:numId="15" w16cid:durableId="2044790668">
-    <w:abstractNumId w:val="16"/>
+    <w:abstractNumId w:val="20"/>
   </w:num>
   <w:num w:numId="16" w16cid:durableId="702903376">
-    <w:abstractNumId w:val="16"/>
+    <w:abstractNumId w:val="20"/>
   </w:num>
   <w:num w:numId="17" w16cid:durableId="117920228">
-    <w:abstractNumId w:val="12"/>
+    <w:abstractNumId w:val="13"/>
   </w:num>
   <w:num w:numId="18" w16cid:durableId="1779831322">
-    <w:abstractNumId w:val="16"/>
+    <w:abstractNumId w:val="20"/>
   </w:num>
   <w:num w:numId="19" w16cid:durableId="313418002">
-    <w:abstractNumId w:val="16"/>
+    <w:abstractNumId w:val="20"/>
   </w:num>
   <w:num w:numId="20" w16cid:durableId="1880433548">
-    <w:abstractNumId w:val="14"/>
+    <w:abstractNumId w:val="18"/>
   </w:num>
   <w:num w:numId="21" w16cid:durableId="1507556988">
     <w:abstractNumId w:val="7"/>
   </w:num>
   <w:num w:numId="22" w16cid:durableId="1594781407">
-    <w:abstractNumId w:val="14"/>
+    <w:abstractNumId w:val="18"/>
   </w:num>
   <w:num w:numId="23" w16cid:durableId="449204141">
-    <w:abstractNumId w:val="14"/>
+    <w:abstractNumId w:val="18"/>
   </w:num>
   <w:num w:numId="24" w16cid:durableId="682709898">
-    <w:abstractNumId w:val="14"/>
+    <w:abstractNumId w:val="18"/>
   </w:num>
   <w:num w:numId="25" w16cid:durableId="781657400">
-    <w:abstractNumId w:val="14"/>
+    <w:abstractNumId w:val="18"/>
   </w:num>
   <w:num w:numId="26" w16cid:durableId="749086381">
-    <w:abstractNumId w:val="14"/>
+    <w:abstractNumId w:val="18"/>
   </w:num>
   <w:num w:numId="27" w16cid:durableId="2049141525">
-    <w:abstractNumId w:val="11"/>
+    <w:abstractNumId w:val="12"/>
   </w:num>
   <w:num w:numId="28" w16cid:durableId="1035423180">
     <w:abstractNumId w:val="5"/>
   </w:num>
   <w:num w:numId="29" w16cid:durableId="1864250442">
-    <w:abstractNumId w:val="14"/>
+    <w:abstractNumId w:val="18"/>
   </w:num>
   <w:num w:numId="30" w16cid:durableId="1767723247">
     <w:abstractNumId w:val="6"/>
   </w:num>
   <w:num w:numId="31" w16cid:durableId="1523058049">
-    <w:abstractNumId w:val="8"/>
+    <w:abstractNumId w:val="9"/>
   </w:num>
   <w:num w:numId="32" w16cid:durableId="2047486980">
     <w:abstractNumId w:val="1"/>
   </w:num>
   <w:num w:numId="33" w16cid:durableId="511795145">
-    <w:abstractNumId w:val="13"/>
+    <w:abstractNumId w:val="15"/>
   </w:num>
   <w:num w:numId="34" w16cid:durableId="602808572">
-    <w:abstractNumId w:val="9"/>
+    <w:abstractNumId w:val="10"/>
   </w:num>
   <w:num w:numId="35" w16cid:durableId="571358866">
     <w:abstractNumId w:val="0"/>
@@ -17884,7 +18748,22 @@
     <w:abstractNumId w:val="3"/>
   </w:num>
   <w:num w:numId="37" w16cid:durableId="1489635695">
+    <w:abstractNumId w:val="21"/>
+  </w:num>
+  <w:num w:numId="38" w16cid:durableId="156726020">
+    <w:abstractNumId w:val="8"/>
+  </w:num>
+  <w:num w:numId="39" w16cid:durableId="1620453488">
+    <w:abstractNumId w:val="22"/>
+  </w:num>
+  <w:num w:numId="40" w16cid:durableId="1051001644">
     <w:abstractNumId w:val="17"/>
+  </w:num>
+  <w:num w:numId="41" w16cid:durableId="2122914849">
+    <w:abstractNumId w:val="16"/>
+  </w:num>
+  <w:num w:numId="42" w16cid:durableId="1084257439">
+    <w:abstractNumId w:val="14"/>
   </w:num>
 </w:numbering>
 </file>

</xml_diff>